<commit_message>
Added note to catasto view
</commit_message>
<xml_diff>
--- a/praticaweb/modelli/Autorizzazione Paesaggistica.docx
+++ b/praticaweb/modelli/Autorizzazione Paesaggistica.docx
@@ -410,15 +410,23 @@
         <w:pStyle w:val="Corpodeltesto"/>
         <w:widowControl/>
         <w:jc w:val="both"/>
-        <w:rPr>
-          <w:color w:val="000000"/>
-        </w:rPr>
+        <w:rPr/>
       </w:pPr>
       <w:r>
         <w:rPr>
           <w:color w:val="000000"/>
         </w:rPr>
         <w:t>Vista la domanda in data [data_protocollo]  presentata dal [elenco_richiedenti]per ottenere il rilascio della Autorizzazione Paesaggistica, propedeutica al rilascio dell'eventuale titolo edilizio, per l'esecuzione dei lavori di [oggetto]  in [elenco_indirizzi].</w:t>
+      </w:r>
+    </w:p>
+    <w:p>
+      <w:pPr>
+        <w:pStyle w:val="Corpodeltesto"/>
+        <w:rPr/>
+      </w:pPr>
+      <w:r>
+        <w:rPr/>
+        <w:t>Visto il progetto a firma del [elenco_progettisti].</w:t>
       </w:r>
     </w:p>
     <w:p>
@@ -1760,7 +1768,7 @@
       <w:widowControl w:val="false"/>
       <w:suppressAutoHyphens w:val="true"/>
       <w:kinsoku w:val="true"/>
-      <w:overflowPunct w:val="true"/>
+      <w:overflowPunct w:val="false"/>
       <w:autoSpaceDE w:val="true"/>
       <w:bidi w:val="0"/>
       <w:jc w:val="left"/>

</xml_diff>